<commit_message>
update protótipo de baixa fidelidade
</commit_message>
<xml_diff>
--- a/PerebasFC/PatotaPro/Protótipo de baixa fidelidade/Protótipo de Baixa Fidelidade.docx
+++ b/PerebasFC/PatotaPro/Protótipo de baixa fidelidade/Protótipo de Baixa Fidelidade.docx
@@ -565,41 +565,11 @@
     </w:p>
     <w:p>
       <w:pPr>
-        <w:spacing w:line="360" w:lineRule="auto"/>
-        <w:jc w:val="center"/>
-        <w:rPr>
-          <w:rFonts w:ascii="Times New Roman" w:hAnsi="Times New Roman" w:cs="Times New Roman"/>
-          <w:sz w:val="20"/>
-          <w:szCs w:val="20"/>
-        </w:rPr>
-      </w:pPr>
-      <w:r>
-        <w:rPr>
-          <w:rFonts w:ascii="Times New Roman" w:hAnsi="Times New Roman" w:cs="Times New Roman"/>
-          <w:sz w:val="20"/>
-          <w:szCs w:val="20"/>
-        </w:rPr>
-        <w:t>Fonte: Elaborado pela autora.</w:t>
-      </w:r>
-    </w:p>
-    <w:p>
-      <w:pPr>
-        <w:spacing w:line="360" w:lineRule="auto"/>
-        <w:ind w:left="360"/>
-        <w:jc w:val="both"/>
-        <w:rPr>
-          <w:rFonts w:ascii="Times New Roman" w:hAnsi="Times New Roman" w:cs="Times New Roman"/>
-        </w:rPr>
-      </w:pPr>
-    </w:p>
-    <w:p>
-      <w:pPr>
-        <w:spacing w:line="360" w:lineRule="auto"/>
-        <w:jc w:val="both"/>
-        <w:rPr>
-          <w:rFonts w:ascii="Times New Roman" w:hAnsi="Times New Roman" w:cs="Times New Roman"/>
-        </w:rPr>
-      </w:pPr>
+        <w:pStyle w:val="TF-FONTE"/>
+      </w:pPr>
+      <w:r>
+        <w:t>Fonte: elaborado pela autora (2024).</w:t>
+      </w:r>
     </w:p>
     <w:p>
       <w:pPr>
@@ -932,21 +902,10 @@
     </w:p>
     <w:p>
       <w:pPr>
-        <w:spacing w:line="360" w:lineRule="auto"/>
-        <w:jc w:val="center"/>
-        <w:rPr>
-          <w:rFonts w:ascii="Times New Roman" w:hAnsi="Times New Roman" w:cs="Times New Roman"/>
-          <w:sz w:val="20"/>
-          <w:szCs w:val="20"/>
-        </w:rPr>
-      </w:pPr>
-      <w:r>
-        <w:rPr>
-          <w:rFonts w:ascii="Times New Roman" w:hAnsi="Times New Roman" w:cs="Times New Roman"/>
-          <w:sz w:val="20"/>
-          <w:szCs w:val="20"/>
-        </w:rPr>
-        <w:t>Fonte: elaborado pela autora.</w:t>
+        <w:pStyle w:val="TF-FONTE"/>
+      </w:pPr>
+      <w:r>
+        <w:t>Fonte: elaborado pela autora (2024).</w:t>
       </w:r>
     </w:p>
     <w:p>
@@ -1225,22 +1184,10 @@
     </w:p>
     <w:p>
       <w:pPr>
-        <w:pStyle w:val="SemEspaamento"/>
-        <w:spacing w:line="360" w:lineRule="auto"/>
-        <w:jc w:val="center"/>
-        <w:rPr>
-          <w:rFonts w:ascii="Times New Roman" w:hAnsi="Times New Roman" w:cs="Times New Roman"/>
-          <w:sz w:val="20"/>
-          <w:szCs w:val="20"/>
-        </w:rPr>
-      </w:pPr>
-      <w:r>
-        <w:rPr>
-          <w:rFonts w:ascii="Times New Roman" w:hAnsi="Times New Roman" w:cs="Times New Roman"/>
-          <w:sz w:val="20"/>
-          <w:szCs w:val="20"/>
-        </w:rPr>
-        <w:t>Fonte: elaborado pela autora.</w:t>
+        <w:pStyle w:val="TF-FONTE"/>
+      </w:pPr>
+      <w:r>
+        <w:t>Fonte: elaborado pela autora (2024).</w:t>
       </w:r>
     </w:p>
     <w:p>
@@ -1467,22 +1414,10 @@
     </w:p>
     <w:p>
       <w:pPr>
-        <w:pStyle w:val="SemEspaamento"/>
-        <w:spacing w:line="360" w:lineRule="auto"/>
-        <w:jc w:val="center"/>
-        <w:rPr>
-          <w:rFonts w:ascii="Times New Roman" w:hAnsi="Times New Roman" w:cs="Times New Roman"/>
-          <w:sz w:val="20"/>
-          <w:szCs w:val="20"/>
-        </w:rPr>
-      </w:pPr>
-      <w:r>
-        <w:rPr>
-          <w:rFonts w:ascii="Times New Roman" w:hAnsi="Times New Roman" w:cs="Times New Roman"/>
-          <w:sz w:val="20"/>
-          <w:szCs w:val="20"/>
-        </w:rPr>
-        <w:t>Fonte: elaborado pela autora.</w:t>
+        <w:pStyle w:val="TF-FONTE"/>
+      </w:pPr>
+      <w:r>
+        <w:t>Fonte: elaborado pela autora (2024).</w:t>
       </w:r>
     </w:p>
     <w:p>
@@ -1705,22 +1640,10 @@
     </w:p>
     <w:p>
       <w:pPr>
-        <w:pStyle w:val="SemEspaamento"/>
-        <w:spacing w:line="360" w:lineRule="auto"/>
-        <w:jc w:val="center"/>
-        <w:rPr>
-          <w:rFonts w:ascii="Times New Roman" w:hAnsi="Times New Roman" w:cs="Times New Roman"/>
-          <w:sz w:val="20"/>
-          <w:szCs w:val="20"/>
-        </w:rPr>
-      </w:pPr>
-      <w:r>
-        <w:rPr>
-          <w:rFonts w:ascii="Times New Roman" w:hAnsi="Times New Roman" w:cs="Times New Roman"/>
-          <w:sz w:val="20"/>
-          <w:szCs w:val="20"/>
-        </w:rPr>
-        <w:t>Fonte: elaborado pela autora.</w:t>
+        <w:pStyle w:val="TF-FONTE"/>
+      </w:pPr>
+      <w:r>
+        <w:t>Fonte: elaborado pela autora (2024).</w:t>
       </w:r>
     </w:p>
     <w:p>
@@ -1987,22 +1910,10 @@
     </w:p>
     <w:p>
       <w:pPr>
-        <w:pStyle w:val="SemEspaamento"/>
-        <w:spacing w:line="360" w:lineRule="auto"/>
-        <w:jc w:val="center"/>
-        <w:rPr>
-          <w:rFonts w:ascii="Times New Roman" w:hAnsi="Times New Roman" w:cs="Times New Roman"/>
-          <w:sz w:val="20"/>
-          <w:szCs w:val="20"/>
-        </w:rPr>
-      </w:pPr>
-      <w:r>
-        <w:rPr>
-          <w:rFonts w:ascii="Times New Roman" w:hAnsi="Times New Roman" w:cs="Times New Roman"/>
-          <w:sz w:val="20"/>
-          <w:szCs w:val="20"/>
-        </w:rPr>
-        <w:t>Fonte: elaborado pela autora.</w:t>
+        <w:pStyle w:val="TF-FONTE"/>
+      </w:pPr>
+      <w:r>
+        <w:t>Fonte: elaborado pela autora (2024).</w:t>
       </w:r>
     </w:p>
     <w:p>
@@ -2170,7 +2081,7 @@
           <w:noProof/>
         </w:rPr>
         <w:drawing>
-          <wp:inline distT="0" distB="0" distL="0" distR="0" wp14:anchorId="72589F88" wp14:editId="201A5311">
+          <wp:inline distT="0" distB="0" distL="0" distR="0" wp14:anchorId="72589F88" wp14:editId="6BA17B23">
             <wp:extent cx="3870000" cy="3600000"/>
             <wp:effectExtent l="12700" t="12700" r="16510" b="6985"/>
             <wp:docPr id="78999313" name="Imagem 8" descr="Interface gráfica do usuário, Aplicativo&#10;&#10;Descrição gerada automaticamente"/>
@@ -2219,22 +2130,10 @@
     </w:p>
     <w:p>
       <w:pPr>
-        <w:pStyle w:val="SemEspaamento"/>
-        <w:spacing w:line="360" w:lineRule="auto"/>
-        <w:jc w:val="center"/>
-        <w:rPr>
-          <w:rFonts w:ascii="Times New Roman" w:hAnsi="Times New Roman" w:cs="Times New Roman"/>
-          <w:sz w:val="20"/>
-          <w:szCs w:val="20"/>
-        </w:rPr>
-      </w:pPr>
-      <w:r>
-        <w:rPr>
-          <w:rFonts w:ascii="Times New Roman" w:hAnsi="Times New Roman" w:cs="Times New Roman"/>
-          <w:sz w:val="20"/>
-          <w:szCs w:val="20"/>
-        </w:rPr>
-        <w:t>Fonte: elaborado pela autora.</w:t>
+        <w:pStyle w:val="TF-FONTE"/>
+      </w:pPr>
+      <w:r>
+        <w:t>Fonte: elaborado pela autora (2024).</w:t>
       </w:r>
     </w:p>
     <w:p>
@@ -2487,22 +2386,10 @@
     </w:p>
     <w:p>
       <w:pPr>
-        <w:pStyle w:val="SemEspaamento"/>
-        <w:spacing w:line="360" w:lineRule="auto"/>
-        <w:jc w:val="center"/>
-        <w:rPr>
-          <w:rFonts w:ascii="Times New Roman" w:hAnsi="Times New Roman" w:cs="Times New Roman"/>
-          <w:sz w:val="20"/>
-          <w:szCs w:val="20"/>
-        </w:rPr>
-      </w:pPr>
-      <w:r>
-        <w:rPr>
-          <w:rFonts w:ascii="Times New Roman" w:hAnsi="Times New Roman" w:cs="Times New Roman"/>
-          <w:sz w:val="20"/>
-          <w:szCs w:val="20"/>
-        </w:rPr>
-        <w:t>Fonte: elaborado pela autora.</w:t>
+        <w:pStyle w:val="TF-FONTE"/>
+      </w:pPr>
+      <w:r>
+        <w:t>Fonte: elaborado pela autora (2024).</w:t>
       </w:r>
     </w:p>
     <w:p>
@@ -2714,7 +2601,7 @@
           <w:szCs w:val="20"/>
         </w:rPr>
         <w:drawing>
-          <wp:inline distT="0" distB="0" distL="0" distR="0" wp14:anchorId="7F48D4E8" wp14:editId="5E73EB64">
+          <wp:inline distT="0" distB="0" distL="0" distR="0" wp14:anchorId="7F48D4E8" wp14:editId="04A5E727">
             <wp:extent cx="2171700" cy="4572000"/>
             <wp:effectExtent l="12700" t="12700" r="12700" b="12700"/>
             <wp:docPr id="168754319" name="Imagem 11" descr="Calendário&#10;&#10;Descrição gerada automaticamente"/>
@@ -2763,22 +2650,10 @@
     </w:p>
     <w:p>
       <w:pPr>
-        <w:pStyle w:val="SemEspaamento"/>
-        <w:spacing w:line="360" w:lineRule="auto"/>
-        <w:jc w:val="center"/>
-        <w:rPr>
-          <w:rFonts w:ascii="Times New Roman" w:hAnsi="Times New Roman" w:cs="Times New Roman"/>
-          <w:sz w:val="20"/>
-          <w:szCs w:val="20"/>
-        </w:rPr>
-      </w:pPr>
-      <w:r>
-        <w:rPr>
-          <w:rFonts w:ascii="Times New Roman" w:hAnsi="Times New Roman" w:cs="Times New Roman"/>
-          <w:sz w:val="20"/>
-          <w:szCs w:val="20"/>
-        </w:rPr>
-        <w:t>Fonte: elaborado pela autora.</w:t>
+        <w:pStyle w:val="TF-FONTE"/>
+      </w:pPr>
+      <w:r>
+        <w:t>Fonte: elaborado pela autora (2024).</w:t>
       </w:r>
     </w:p>
     <w:p>
@@ -2954,7 +2829,7 @@
           <w:noProof/>
         </w:rPr>
         <w:drawing>
-          <wp:inline distT="0" distB="0" distL="0" distR="0" wp14:anchorId="5ED49FAD" wp14:editId="66F19F2A">
+          <wp:inline distT="0" distB="0" distL="0" distR="0" wp14:anchorId="5ED49FAD" wp14:editId="3615FD5F">
             <wp:extent cx="2171700" cy="4572000"/>
             <wp:effectExtent l="12700" t="12700" r="12700" b="12700"/>
             <wp:docPr id="1656198314" name="Imagem 12" descr="Interface gráfica do usuário, Aplicativo&#10;&#10;Descrição gerada automaticamente"/>
@@ -3003,23 +2878,18 @@
     </w:p>
     <w:p>
       <w:pPr>
-        <w:pStyle w:val="SemEspaamento"/>
-        <w:spacing w:line="360" w:lineRule="auto"/>
-        <w:jc w:val="center"/>
-        <w:rPr>
-          <w:rFonts w:ascii="Times New Roman" w:hAnsi="Times New Roman" w:cs="Times New Roman"/>
-          <w:sz w:val="20"/>
-          <w:szCs w:val="20"/>
-        </w:rPr>
-      </w:pPr>
-      <w:r>
-        <w:rPr>
-          <w:rFonts w:ascii="Times New Roman" w:hAnsi="Times New Roman" w:cs="Times New Roman"/>
-          <w:sz w:val="20"/>
-          <w:szCs w:val="20"/>
-        </w:rPr>
-        <w:t>Fonte: elaborado pela autora.</w:t>
-      </w:r>
+        <w:pStyle w:val="TF-FONTE"/>
+      </w:pPr>
+      <w:r>
+        <w:t>Fonte: elaborado pela autora (2024).</w:t>
+      </w:r>
+    </w:p>
+    <w:p>
+      <w:pPr>
+        <w:rPr>
+          <w:lang w:eastAsia="pt-BR"/>
+        </w:rPr>
+      </w:pPr>
     </w:p>
     <w:p>
       <w:pPr>
@@ -3153,7 +3023,7 @@
           <w:noProof/>
         </w:rPr>
         <w:drawing>
-          <wp:inline distT="0" distB="0" distL="0" distR="0" wp14:anchorId="40C6348B" wp14:editId="7B4D7E42">
+          <wp:inline distT="0" distB="0" distL="0" distR="0" wp14:anchorId="40C6348B" wp14:editId="30E40163">
             <wp:extent cx="2171700" cy="4572000"/>
             <wp:effectExtent l="12700" t="12700" r="12700" b="12700"/>
             <wp:docPr id="713921238" name="Imagem 13" descr="Diagrama&#10;&#10;Descrição gerada automaticamente com confiança baixa"/>
@@ -3202,6 +3072,14 @@
     </w:p>
     <w:p>
       <w:pPr>
+        <w:pStyle w:val="TF-FONTE"/>
+      </w:pPr>
+      <w:r>
+        <w:t>Fonte: elaborado pela autora (2024).</w:t>
+      </w:r>
+    </w:p>
+    <w:p>
+      <w:pPr>
         <w:pStyle w:val="SemEspaamento"/>
         <w:spacing w:line="360" w:lineRule="auto"/>
         <w:jc w:val="center"/>
@@ -3211,14 +3089,6 @@
           <w:szCs w:val="20"/>
         </w:rPr>
       </w:pPr>
-      <w:r>
-        <w:rPr>
-          <w:rFonts w:ascii="Times New Roman" w:hAnsi="Times New Roman" w:cs="Times New Roman"/>
-          <w:sz w:val="20"/>
-          <w:szCs w:val="20"/>
-        </w:rPr>
-        <w:t>Fonte: elaborado pela autora.</w:t>
-      </w:r>
     </w:p>
     <w:p>
       <w:pPr>
@@ -3366,7 +3236,7 @@
           <w:noProof/>
         </w:rPr>
         <w:drawing>
-          <wp:inline distT="0" distB="0" distL="0" distR="0" wp14:anchorId="4ECDD370" wp14:editId="3A80D3E3">
+          <wp:inline distT="0" distB="0" distL="0" distR="0" wp14:anchorId="4ECDD370" wp14:editId="77346A6E">
             <wp:extent cx="2171700" cy="4572000"/>
             <wp:effectExtent l="12700" t="12700" r="12700" b="12700"/>
             <wp:docPr id="2092850538" name="Imagem 14" descr="Texto, Carta&#10;&#10;Descrição gerada automaticamente"/>
@@ -3415,6 +3285,14 @@
     </w:p>
     <w:p>
       <w:pPr>
+        <w:pStyle w:val="TF-FONTE"/>
+      </w:pPr>
+      <w:r>
+        <w:t>Fonte: elaborado pela autora (2024).</w:t>
+      </w:r>
+    </w:p>
+    <w:p>
+      <w:pPr>
         <w:pStyle w:val="SemEspaamento"/>
         <w:spacing w:line="360" w:lineRule="auto"/>
         <w:jc w:val="center"/>
@@ -3424,14 +3302,6 @@
           <w:szCs w:val="20"/>
         </w:rPr>
       </w:pPr>
-      <w:r>
-        <w:rPr>
-          <w:rFonts w:ascii="Times New Roman" w:hAnsi="Times New Roman" w:cs="Times New Roman"/>
-          <w:sz w:val="20"/>
-          <w:szCs w:val="20"/>
-        </w:rPr>
-        <w:t>Fonte: elaborado pela autora.</w:t>
-      </w:r>
     </w:p>
     <w:p>
       <w:pPr>
@@ -3579,7 +3449,7 @@
           <w:noProof/>
         </w:rPr>
         <w:drawing>
-          <wp:inline distT="0" distB="0" distL="0" distR="0" wp14:anchorId="023090AE" wp14:editId="70DBC77C">
+          <wp:inline distT="0" distB="0" distL="0" distR="0" wp14:anchorId="023090AE" wp14:editId="182FA75D">
             <wp:extent cx="2171700" cy="4572000"/>
             <wp:effectExtent l="0" t="0" r="0" b="0"/>
             <wp:docPr id="414476174" name="Imagem 15" descr="Uma imagem contendo Interface gráfica do usuário&#10;&#10;Descrição gerada automaticamente"/>
@@ -3623,22 +3493,10 @@
     </w:p>
     <w:p>
       <w:pPr>
-        <w:pStyle w:val="SemEspaamento"/>
-        <w:spacing w:line="360" w:lineRule="auto"/>
-        <w:jc w:val="center"/>
-        <w:rPr>
-          <w:rFonts w:ascii="Times New Roman" w:hAnsi="Times New Roman" w:cs="Times New Roman"/>
-          <w:sz w:val="20"/>
-          <w:szCs w:val="20"/>
-        </w:rPr>
-      </w:pPr>
-      <w:r>
-        <w:rPr>
-          <w:rFonts w:ascii="Times New Roman" w:hAnsi="Times New Roman" w:cs="Times New Roman"/>
-          <w:sz w:val="20"/>
-          <w:szCs w:val="20"/>
-        </w:rPr>
-        <w:t>Fonte: elaborado pela autora.</w:t>
+        <w:pStyle w:val="TF-FONTE"/>
+      </w:pPr>
+      <w:r>
+        <w:t>Fonte: elaborado pela autora (2024).</w:t>
       </w:r>
     </w:p>
     <w:p>
@@ -3880,7 +3738,7 @@
           <w:noProof/>
         </w:rPr>
         <w:drawing>
-          <wp:inline distT="0" distB="0" distL="0" distR="0" wp14:anchorId="548106DF" wp14:editId="41EB0997">
+          <wp:inline distT="0" distB="0" distL="0" distR="0" wp14:anchorId="548106DF" wp14:editId="2D14F60A">
             <wp:extent cx="2311400" cy="4572000"/>
             <wp:effectExtent l="12700" t="12700" r="12700" b="12700"/>
             <wp:docPr id="1495345204" name="Imagem 16" descr="Interface gráfica do usuário, Texto, Aplicativo&#10;&#10;Descrição gerada automaticamente"/>
@@ -3929,22 +3787,10 @@
     </w:p>
     <w:p>
       <w:pPr>
-        <w:spacing w:line="360" w:lineRule="auto"/>
-        <w:ind w:firstLine="360"/>
-        <w:jc w:val="center"/>
-        <w:rPr>
-          <w:rFonts w:ascii="Times New Roman" w:hAnsi="Times New Roman" w:cs="Times New Roman"/>
-          <w:sz w:val="20"/>
-          <w:szCs w:val="20"/>
-        </w:rPr>
-      </w:pPr>
-      <w:r>
-        <w:rPr>
-          <w:rFonts w:ascii="Times New Roman" w:hAnsi="Times New Roman" w:cs="Times New Roman"/>
-          <w:sz w:val="20"/>
-          <w:szCs w:val="20"/>
-        </w:rPr>
-        <w:t>Fonte: elaborado pela autora.</w:t>
+        <w:pStyle w:val="TF-FONTE"/>
+      </w:pPr>
+      <w:r>
+        <w:t>Fonte: elaborado pela autora (2024).</w:t>
       </w:r>
     </w:p>
     <w:p>
@@ -4105,7 +3951,7 @@
           <w:noProof/>
         </w:rPr>
         <w:drawing>
-          <wp:inline distT="0" distB="0" distL="0" distR="0" wp14:anchorId="3019CBBC" wp14:editId="7B81E996">
+          <wp:inline distT="0" distB="0" distL="0" distR="0" wp14:anchorId="3019CBBC" wp14:editId="049040DC">
             <wp:extent cx="2036905" cy="4320000"/>
             <wp:effectExtent l="12700" t="12700" r="8255" b="10795"/>
             <wp:docPr id="329661006" name="Imagem 18" descr="Interface gráfica do usuário, Aplicativo&#10;&#10;Descrição gerada automaticamente"/>
@@ -4158,21 +4004,10 @@
     </w:p>
     <w:p>
       <w:pPr>
-        <w:spacing w:line="360" w:lineRule="auto"/>
-        <w:jc w:val="center"/>
-        <w:rPr>
-          <w:rFonts w:ascii="Times New Roman" w:hAnsi="Times New Roman" w:cs="Times New Roman"/>
-          <w:sz w:val="20"/>
-          <w:szCs w:val="20"/>
-        </w:rPr>
-      </w:pPr>
-      <w:r>
-        <w:rPr>
-          <w:rFonts w:ascii="Times New Roman" w:hAnsi="Times New Roman" w:cs="Times New Roman"/>
-          <w:sz w:val="20"/>
-          <w:szCs w:val="20"/>
-        </w:rPr>
-        <w:t>Fonte: elaborado pela autora.</w:t>
+        <w:pStyle w:val="TF-FONTE"/>
+      </w:pPr>
+      <w:r>
+        <w:t>Fonte: elaborado pela autora (2024).</w:t>
       </w:r>
     </w:p>
     <w:p>
@@ -4312,7 +4147,7 @@
           <w:szCs w:val="20"/>
         </w:rPr>
         <w:drawing>
-          <wp:inline distT="0" distB="0" distL="0" distR="0" wp14:anchorId="7B755585" wp14:editId="69E7C51D">
+          <wp:inline distT="0" distB="0" distL="0" distR="0" wp14:anchorId="7B755585" wp14:editId="3B534524">
             <wp:extent cx="2171700" cy="4572000"/>
             <wp:effectExtent l="12700" t="12700" r="12700" b="12700"/>
             <wp:docPr id="2082926993" name="Imagem 19" descr="Interface gráfica do usuário&#10;&#10;Descrição gerada automaticamente com confiança média"/>
@@ -4361,22 +4196,10 @@
     </w:p>
     <w:p>
       <w:pPr>
-        <w:spacing w:line="360" w:lineRule="auto"/>
-        <w:ind w:firstLine="708"/>
-        <w:jc w:val="center"/>
-        <w:rPr>
-          <w:rFonts w:ascii="Times New Roman" w:hAnsi="Times New Roman" w:cs="Times New Roman"/>
-          <w:sz w:val="20"/>
-          <w:szCs w:val="20"/>
-        </w:rPr>
-      </w:pPr>
-      <w:r>
-        <w:rPr>
-          <w:rFonts w:ascii="Times New Roman" w:hAnsi="Times New Roman" w:cs="Times New Roman"/>
-          <w:sz w:val="20"/>
-          <w:szCs w:val="20"/>
-        </w:rPr>
-        <w:t>Fonte: elaborado pela autora.</w:t>
+        <w:pStyle w:val="TF-FONTE"/>
+      </w:pPr>
+      <w:r>
+        <w:t>Fonte: elaborado pela autora (2024).</w:t>
       </w:r>
     </w:p>
     <w:p>
@@ -4545,7 +4368,7 @@
           <w:noProof/>
         </w:rPr>
         <w:drawing>
-          <wp:inline distT="0" distB="0" distL="0" distR="0" wp14:anchorId="1A512ED0" wp14:editId="758E29D5">
+          <wp:inline distT="0" distB="0" distL="0" distR="0" wp14:anchorId="1A512ED0" wp14:editId="50A093CF">
             <wp:extent cx="4660900" cy="4572000"/>
             <wp:effectExtent l="12700" t="12700" r="12700" b="12700"/>
             <wp:docPr id="1816289974" name="Imagem 21" descr="Interface gráfica do usuário, Texto, Aplicativo&#10;&#10;Descrição gerada automaticamente"/>
@@ -4594,21 +4417,10 @@
     </w:p>
     <w:p>
       <w:pPr>
-        <w:spacing w:line="360" w:lineRule="auto"/>
-        <w:jc w:val="center"/>
-        <w:rPr>
-          <w:rFonts w:ascii="Times New Roman" w:hAnsi="Times New Roman" w:cs="Times New Roman"/>
-          <w:sz w:val="20"/>
-          <w:szCs w:val="20"/>
-        </w:rPr>
-      </w:pPr>
-      <w:r>
-        <w:rPr>
-          <w:rFonts w:ascii="Times New Roman" w:hAnsi="Times New Roman" w:cs="Times New Roman"/>
-          <w:sz w:val="20"/>
-          <w:szCs w:val="20"/>
-        </w:rPr>
-        <w:t>Fonte: elaborado pela autora.</w:t>
+        <w:pStyle w:val="TF-FONTE"/>
+      </w:pPr>
+      <w:r>
+        <w:t>Fonte: elaborado pela autora (2024).</w:t>
       </w:r>
     </w:p>
     <w:p>
@@ -4821,21 +4633,10 @@
     </w:p>
     <w:p>
       <w:pPr>
-        <w:spacing w:line="360" w:lineRule="auto"/>
-        <w:jc w:val="center"/>
-        <w:rPr>
-          <w:rFonts w:ascii="Times New Roman" w:hAnsi="Times New Roman" w:cs="Times New Roman"/>
-          <w:sz w:val="20"/>
-          <w:szCs w:val="20"/>
-        </w:rPr>
-      </w:pPr>
-      <w:r>
-        <w:rPr>
-          <w:rFonts w:ascii="Times New Roman" w:hAnsi="Times New Roman" w:cs="Times New Roman"/>
-          <w:sz w:val="20"/>
-          <w:szCs w:val="20"/>
-        </w:rPr>
-        <w:t>Fonte: elaborado pela autora.</w:t>
+        <w:pStyle w:val="TF-FONTE"/>
+      </w:pPr>
+      <w:r>
+        <w:t>Fonte: elaborado pela autora (2024).</w:t>
       </w:r>
     </w:p>
     <w:p>
@@ -5018,7 +4819,7 @@
           <w:szCs w:val="20"/>
         </w:rPr>
         <w:drawing>
-          <wp:inline distT="0" distB="0" distL="0" distR="0" wp14:anchorId="5DA11A1D" wp14:editId="30BA48F8">
+          <wp:inline distT="0" distB="0" distL="0" distR="0" wp14:anchorId="5DA11A1D" wp14:editId="7BC85CE4">
             <wp:extent cx="2171700" cy="4572000"/>
             <wp:effectExtent l="12700" t="12700" r="12700" b="12700"/>
             <wp:docPr id="1300497976" name="Imagem 23" descr="Interface gráfica do usuário&#10;&#10;Descrição gerada automaticamente"/>
@@ -5067,21 +4868,10 @@
     </w:p>
     <w:p>
       <w:pPr>
-        <w:spacing w:line="360" w:lineRule="auto"/>
-        <w:jc w:val="center"/>
-        <w:rPr>
-          <w:rFonts w:ascii="Times New Roman" w:hAnsi="Times New Roman" w:cs="Times New Roman"/>
-          <w:sz w:val="20"/>
-          <w:szCs w:val="20"/>
-        </w:rPr>
-      </w:pPr>
-      <w:r>
-        <w:rPr>
-          <w:rFonts w:ascii="Times New Roman" w:hAnsi="Times New Roman" w:cs="Times New Roman"/>
-          <w:sz w:val="20"/>
-          <w:szCs w:val="20"/>
-        </w:rPr>
-        <w:t>Fonte: elaborado pela autora.</w:t>
+        <w:pStyle w:val="TF-FONTE"/>
+      </w:pPr>
+      <w:r>
+        <w:t>Fonte: elaborado pela autora (2024).</w:t>
       </w:r>
     </w:p>
     <w:p>
@@ -5312,7 +5102,7 @@
           <w:szCs w:val="20"/>
         </w:rPr>
         <w:drawing>
-          <wp:inline distT="0" distB="0" distL="0" distR="0" wp14:anchorId="119797DB" wp14:editId="77311331">
+          <wp:inline distT="0" distB="0" distL="0" distR="0" wp14:anchorId="119797DB" wp14:editId="3DB5A003">
             <wp:extent cx="4864100" cy="4572000"/>
             <wp:effectExtent l="12700" t="12700" r="12700" b="12700"/>
             <wp:docPr id="1083793365" name="Imagem 24" descr="Interface gráfica do usuário, Texto, Aplicativo, chat ou mensagem de texto&#10;&#10;Descrição gerada automaticamente"/>
@@ -5361,21 +5151,10 @@
     </w:p>
     <w:p>
       <w:pPr>
-        <w:spacing w:line="360" w:lineRule="auto"/>
-        <w:jc w:val="center"/>
-        <w:rPr>
-          <w:rFonts w:ascii="Times New Roman" w:hAnsi="Times New Roman" w:cs="Times New Roman"/>
-          <w:sz w:val="20"/>
-          <w:szCs w:val="20"/>
-        </w:rPr>
-      </w:pPr>
-      <w:r>
-        <w:rPr>
-          <w:rFonts w:ascii="Times New Roman" w:hAnsi="Times New Roman" w:cs="Times New Roman"/>
-          <w:sz w:val="20"/>
-          <w:szCs w:val="20"/>
-        </w:rPr>
-        <w:t>Fonte: elaborado pela autora.</w:t>
+        <w:pStyle w:val="TF-FONTE"/>
+      </w:pPr>
+      <w:r>
+        <w:t>Fonte: elaborado pela autora (2024).</w:t>
       </w:r>
     </w:p>
     <w:p>
@@ -5691,21 +5470,10 @@
     </w:p>
     <w:p>
       <w:pPr>
-        <w:spacing w:line="360" w:lineRule="auto"/>
-        <w:jc w:val="center"/>
-        <w:rPr>
-          <w:rFonts w:ascii="Times New Roman" w:hAnsi="Times New Roman" w:cs="Times New Roman"/>
-          <w:sz w:val="20"/>
-          <w:szCs w:val="20"/>
-        </w:rPr>
-      </w:pPr>
-      <w:r>
-        <w:rPr>
-          <w:rFonts w:ascii="Times New Roman" w:hAnsi="Times New Roman" w:cs="Times New Roman"/>
-          <w:sz w:val="20"/>
-          <w:szCs w:val="20"/>
-        </w:rPr>
-        <w:t>Fonte: elaborado pela autora.</w:t>
+        <w:pStyle w:val="TF-FONTE"/>
+      </w:pPr>
+      <w:r>
+        <w:t>Fonte: elaborado pela autora (2024).</w:t>
       </w:r>
     </w:p>
     <w:p>
@@ -5928,7 +5696,7 @@
           <w:noProof/>
         </w:rPr>
         <w:drawing>
-          <wp:inline distT="0" distB="0" distL="0" distR="0" wp14:anchorId="5491582F" wp14:editId="1BCF3500">
+          <wp:inline distT="0" distB="0" distL="0" distR="0" wp14:anchorId="5491582F" wp14:editId="6311D217">
             <wp:extent cx="5092700" cy="4572000"/>
             <wp:effectExtent l="12700" t="12700" r="12700" b="12700"/>
             <wp:docPr id="1109597700" name="Imagem 28" descr="Interface gráfica do usuário, Aplicativo&#10;&#10;Descrição gerada automaticamente"/>
@@ -5977,6 +5745,14 @@
     </w:p>
     <w:p>
       <w:pPr>
+        <w:pStyle w:val="TF-FONTE"/>
+      </w:pPr>
+      <w:r>
+        <w:t>Fonte: elaborado pela autora (2024).</w:t>
+      </w:r>
+    </w:p>
+    <w:p>
+      <w:pPr>
         <w:spacing w:line="360" w:lineRule="auto"/>
         <w:jc w:val="center"/>
         <w:rPr>
@@ -5985,14 +5761,6 @@
           <w:szCs w:val="20"/>
         </w:rPr>
       </w:pPr>
-      <w:r>
-        <w:rPr>
-          <w:rFonts w:ascii="Times New Roman" w:hAnsi="Times New Roman" w:cs="Times New Roman"/>
-          <w:sz w:val="20"/>
-          <w:szCs w:val="20"/>
-        </w:rPr>
-        <w:t>Fonte: elaborado pela autora.</w:t>
-      </w:r>
     </w:p>
     <w:sectPr>
       <w:headerReference w:type="even" r:id="rId30"/>
@@ -7359,6 +7127,23 @@
     <w:qFormat/>
     <w:rsid w:val="00FD05B7"/>
   </w:style>
+  <w:style w:type="paragraph" w:customStyle="1" w:styleId="TF-FONTE">
+    <w:name w:val="TF-FONTE"/>
+    <w:next w:val="Normal"/>
+    <w:qFormat/>
+    <w:rsid w:val="00C34481"/>
+    <w:pPr>
+      <w:jc w:val="center"/>
+    </w:pPr>
+    <w:rPr>
+      <w:rFonts w:ascii="Times New Roman" w:eastAsia="Times New Roman" w:hAnsi="Times New Roman" w:cs="Times New Roman"/>
+      <w:kern w:val="0"/>
+      <w:sz w:val="20"/>
+      <w:szCs w:val="20"/>
+      <w:lang w:eastAsia="pt-BR"/>
+      <w14:ligatures w14:val="none"/>
+    </w:rPr>
+  </w:style>
 </w:styles>
 </file>
 

</xml_diff>